<commit_message>
Stay West and Stay East Working
</commit_message>
<xml_diff>
--- a/hw/hw0/submissions/Justino_DaSilva/src/Manual_Search_Tree_Generation.docx
+++ b/hw/hw0/submissions/Justino_DaSilva/src/Manual_Search_Tree_Generation.docx
@@ -32,14 +32,7 @@
           <w:b/>
           <w:bCs/>
         </w:rPr>
-        <w:t>S</w:t>
-      </w:r>
-      <w:r>
-        <w:rPr>
-          <w:b/>
-          <w:bCs/>
-        </w:rPr>
-        <w:t>tate space for states 1 to 15.</w:t>
+        <w:t>State space for states 1 to 15.</w:t>
       </w:r>
     </w:p>
     <w:p>
@@ -47,6 +40,9 @@
         <w:ind w:left="720"/>
       </w:pPr>
       <w:r>
+        <w:rPr>
+          <w:noProof/>
+        </w:rPr>
         <w:drawing>
           <wp:inline distT="0" distB="0" distL="0" distR="0" wp14:anchorId="0CC2D561" wp14:editId="2E62C748">
             <wp:extent cx="5943600" cy="2785745"/>
@@ -94,7 +90,15 @@
         </w:numPr>
       </w:pPr>
       <w:r>
-        <w:t xml:space="preserve">Goal State(11)  </w:t>
+        <w:t xml:space="preserve">Goal </w:t>
+      </w:r>
+      <w:proofErr w:type="gramStart"/>
+      <w:r>
+        <w:t>State(</w:t>
+      </w:r>
+      <w:proofErr w:type="gramEnd"/>
+      <w:r>
+        <w:t xml:space="preserve">11)  </w:t>
       </w:r>
     </w:p>
     <w:p>
@@ -468,9 +472,11 @@
         <w:lastRenderedPageBreak/>
         <w:t>Total Route Cost</w:t>
       </w:r>
+      <w:proofErr w:type="gramStart"/>
       <w:r>
         <w:t>:  996</w:t>
       </w:r>
+      <w:proofErr w:type="gramEnd"/>
       <w:r>
         <w:t xml:space="preserve"> </w:t>
       </w:r>
@@ -486,6 +492,7 @@
         </w:rPr>
         <w:t>Optimality</w:t>
       </w:r>
+      <w:proofErr w:type="gramStart"/>
       <w:r>
         <w:rPr>
           <w:b/>
@@ -494,7 +501,11 @@
         <w:t xml:space="preserve">: </w:t>
       </w:r>
       <w:r>
-        <w:t xml:space="preserve"> Solution is Optimal </w:t>
+        <w:t xml:space="preserve"> Solution</w:t>
+      </w:r>
+      <w:proofErr w:type="gramEnd"/>
+      <w:r>
+        <w:t xml:space="preserve"> is Optimal </w:t>
       </w:r>
     </w:p>
     <w:p>
@@ -597,7 +608,15 @@
         <w:t>Chicago-&gt;Indianapolis-&gt;Columbus-&gt; Pitt</w:t>
       </w:r>
       <w:r>
-        <w:t>sburg-&gt;Baltimore-&gt;Philadelphia-&gt;newYork-&gt;Providence-&gt;Boston</w:t>
+        <w:t>sburg-&gt;Baltimore-&gt;Philadelphia-&gt;</w:t>
+      </w:r>
+      <w:proofErr w:type="spellStart"/>
+      <w:r>
+        <w:t>newYork</w:t>
+      </w:r>
+      <w:proofErr w:type="spellEnd"/>
+      <w:r>
+        <w:t>-&gt;Providence-&gt;Boston</w:t>
       </w:r>
     </w:p>
     <w:p>
@@ -1039,7 +1058,15 @@
         </w:tabs>
       </w:pPr>
       <w:r>
-        <w:t xml:space="preserve">The uniform cost search runs, with small medium and large maze  but  stay east and stay  west is invoked,  it doesn’t work. </w:t>
+        <w:t xml:space="preserve">The uniform cost search runs, with small medium and large </w:t>
+      </w:r>
+      <w:proofErr w:type="gramStart"/>
+      <w:r>
+        <w:t>maze  but</w:t>
+      </w:r>
+      <w:proofErr w:type="gramEnd"/>
+      <w:r>
+        <w:t xml:space="preserve">  stay east and stay  west is invoked,  it doesn’t work. </w:t>
       </w:r>
     </w:p>
     <w:p>
@@ -1048,6 +1075,43 @@
           <w:tab w:val="left" w:pos="5998"/>
         </w:tabs>
       </w:pPr>
+      <w:r>
+        <w:drawing>
+          <wp:inline distT="0" distB="0" distL="0" distR="0" wp14:anchorId="74B5CA02" wp14:editId="183A058F">
+            <wp:extent cx="5943600" cy="1040765"/>
+            <wp:effectExtent l="0" t="0" r="0" b="6985"/>
+            <wp:docPr id="1328782663" name="Picture 1"/>
+            <wp:cNvGraphicFramePr>
+              <a:graphicFrameLocks xmlns:a="http://schemas.openxmlformats.org/drawingml/2006/main" noChangeAspect="1"/>
+            </wp:cNvGraphicFramePr>
+            <a:graphic xmlns:a="http://schemas.openxmlformats.org/drawingml/2006/main">
+              <a:graphicData uri="http://schemas.openxmlformats.org/drawingml/2006/picture">
+                <pic:pic xmlns:pic="http://schemas.openxmlformats.org/drawingml/2006/picture">
+                  <pic:nvPicPr>
+                    <pic:cNvPr id="1328782663" name=""/>
+                    <pic:cNvPicPr/>
+                  </pic:nvPicPr>
+                  <pic:blipFill>
+                    <a:blip r:embed="rId14"/>
+                    <a:stretch>
+                      <a:fillRect/>
+                    </a:stretch>
+                  </pic:blipFill>
+                  <pic:spPr>
+                    <a:xfrm>
+                      <a:off x="0" y="0"/>
+                      <a:ext cx="5943600" cy="1040765"/>
+                    </a:xfrm>
+                    <a:prstGeom prst="rect">
+                      <a:avLst/>
+                    </a:prstGeom>
+                  </pic:spPr>
+                </pic:pic>
+              </a:graphicData>
+            </a:graphic>
+          </wp:inline>
+        </w:drawing>
+      </w:r>
     </w:p>
     <w:p>
       <w:pPr>
@@ -1055,6 +1119,29 @@
           <w:tab w:val="left" w:pos="5998"/>
         </w:tabs>
       </w:pPr>
+      <w:proofErr w:type="spellStart"/>
+      <w:proofErr w:type="gramStart"/>
+      <w:r>
+        <w:t>KeyErrror</w:t>
+      </w:r>
+      <w:proofErr w:type="spellEnd"/>
+      <w:r>
+        <w:t xml:space="preserve">,   </w:t>
+      </w:r>
+      <w:proofErr w:type="gramEnd"/>
+      <w:r>
+        <w:t>The point show above is a valid point, as such I couldn’t determine what the issues was</w:t>
+      </w:r>
+      <w:r>
+        <w:t xml:space="preserve">.  In the </w:t>
+      </w:r>
+      <w:proofErr w:type="spellStart"/>
+      <w:proofErr w:type="gramStart"/>
+      <w:r>
+        <w:t>uniformcostsearch</w:t>
+      </w:r>
+      <w:proofErr w:type="spellEnd"/>
+      <w:proofErr w:type="gramEnd"/>
     </w:p>
     <w:p>
       <w:pPr>
@@ -1062,21 +1149,6 @@
           <w:tab w:val="left" w:pos="5998"/>
         </w:tabs>
       </w:pPr>
-      <w:r>
-        <w:t xml:space="preserve">Debugging: To debug issues, I used the print function to which sections of the code is not being accede. At one time this really </w:t>
-      </w:r>
-      <w:r>
-        <w:t>helped</w:t>
-      </w:r>
-      <w:r>
-        <w:t xml:space="preserve"> as I was just inserting infinitely into the queue and never breaking out of the loop which caused the system to run out of </w:t>
-      </w:r>
-      <w:r>
-        <w:t>memory and</w:t>
-      </w:r>
-      <w:r>
-        <w:t xml:space="preserve"> freeze up. </w:t>
-      </w:r>
     </w:p>
     <w:p>
       <w:pPr>
@@ -1084,8 +1156,60 @@
           <w:tab w:val="left" w:pos="5998"/>
         </w:tabs>
       </w:pPr>
-      <w:r>
-        <w:t xml:space="preserve">Lessons learned:  I really rusty and need to get myself together for the upcoming classes which are expected to increase in difficulty </w:t>
+    </w:p>
+    <w:p>
+      <w:pPr>
+        <w:tabs>
+          <w:tab w:val="left" w:pos="5998"/>
+        </w:tabs>
+      </w:pPr>
+    </w:p>
+    <w:p>
+      <w:pPr>
+        <w:tabs>
+          <w:tab w:val="left" w:pos="5998"/>
+        </w:tabs>
+      </w:pPr>
+      <w:r>
+        <w:t xml:space="preserve">Debugging: To debug issues, I used the print function to which sections of the code </w:t>
+      </w:r>
+      <w:proofErr w:type="gramStart"/>
+      <w:r>
+        <w:t>is</w:t>
+      </w:r>
+      <w:proofErr w:type="gramEnd"/>
+      <w:r>
+        <w:t xml:space="preserve"> not being accede. At one time this really </w:t>
+      </w:r>
+      <w:r>
+        <w:t>helped</w:t>
+      </w:r>
+      <w:r>
+        <w:t xml:space="preserve"> as I was just inserting infinitely into the queue and never breaking out of the loop which caused the system to run out of </w:t>
+      </w:r>
+      <w:r>
+        <w:t>memory and</w:t>
+      </w:r>
+      <w:r>
+        <w:t xml:space="preserve"> freeze up. </w:t>
+      </w:r>
+    </w:p>
+    <w:p>
+      <w:pPr>
+        <w:tabs>
+          <w:tab w:val="left" w:pos="5998"/>
+        </w:tabs>
+      </w:pPr>
+      <w:r>
+        <w:t xml:space="preserve">Lessons learned:  I </w:t>
+      </w:r>
+      <w:proofErr w:type="gramStart"/>
+      <w:r>
+        <w:t>really rusty</w:t>
+      </w:r>
+      <w:proofErr w:type="gramEnd"/>
+      <w:r>
+        <w:t xml:space="preserve"> and need to get myself together for the upcoming classes which are expected to increase in difficulty </w:t>
       </w:r>
     </w:p>
     <w:p>
@@ -2203,6 +2327,7 @@
   <w:style w:type="character" w:default="1" w:styleId="DefaultParagraphFont">
     <w:name w:val="Default Paragraph Font"/>
     <w:uiPriority w:val="1"/>
+    <w:semiHidden/>
     <w:unhideWhenUsed/>
   </w:style>
   <w:style w:type="table" w:default="1" w:styleId="TableNormal">

</xml_diff>